<commit_message>
Write investigation plan (#15)
* Initial project version

* Upload to pre-release on PR

* Upload to pre-release on PR

* Update data.yaml

* Fix .github action yaml for not finding files
</commit_message>
<xml_diff>
--- a/project/project_template.docx
+++ b/project/project_template.docx
@@ -218,19 +218,6 @@
         <w:t>}</w:t>
       </w:r>
     </w:p>
-    <w:p>
-      <w:pPr>
-        <w:pStyle w:val="Default"/>
-        <w:ind w:firstLine="0"/>
-        <w:rPr>
-          <w:rStyle w:val="Ninguno"/>
-          <w:rFonts w:asciiTheme="minorHAnsi" w:eastAsia="Calibri" w:hAnsiTheme="minorHAnsi" w:cstheme="minorHAnsi"/>
-          <w:sz w:val="22"/>
-          <w:szCs w:val="22"/>
-          <w:lang w:val="es-ES"/>
-        </w:rPr>
-      </w:pPr>
-    </w:p>
     <w:tbl>
       <w:tblPr>
         <w:tblW w:w="5000" w:type="pct"/>
@@ -476,16 +463,55 @@
     </w:p>
     <w:p>
       <w:pPr>
+        <w:pStyle w:val="Ttulo11"/>
+        <w:pBdr>
+          <w:top w:val="single" w:sz="4" w:space="1" w:color="auto"/>
+        </w:pBdr>
+        <w:rPr>
+          <w:rFonts w:asciiTheme="minorHAnsi" w:hAnsiTheme="minorHAnsi" w:cstheme="minorHAnsi"/>
+        </w:rPr>
+      </w:pPr>
+      <w:r>
+        <w:rPr>
+          <w:rFonts w:asciiTheme="minorHAnsi" w:hAnsiTheme="minorHAnsi" w:cstheme="minorHAnsi"/>
+        </w:rPr>
+        <w:t>Hipótesis y justificación</w:t>
+      </w:r>
+    </w:p>
+    <w:p>
+      <w:pPr>
         <w:pStyle w:val="Default"/>
         <w:ind w:firstLine="0"/>
         <w:rPr>
           <w:rStyle w:val="Ninguno"/>
-          <w:rFonts w:asciiTheme="minorHAnsi" w:eastAsia="Calibri" w:hAnsiTheme="minorHAnsi" w:cstheme="minorHAnsi"/>
-          <w:sz w:val="22"/>
-          <w:szCs w:val="22"/>
-          <w:lang w:val="es-ES"/>
         </w:rPr>
       </w:pPr>
+      <w:r>
+        <w:rPr>
+          <w:rFonts w:asciiTheme="minorHAnsi" w:hAnsiTheme="minorHAnsi" w:cstheme="minorHAnsi"/>
+          <w:sz w:val="22"/>
+          <w:szCs w:val="22"/>
+        </w:rPr>
+        <w:t>{</w:t>
+      </w:r>
+      <w:proofErr w:type="spellStart"/>
+      <w:r>
+        <w:rPr>
+          <w:rFonts w:asciiTheme="minorHAnsi" w:hAnsiTheme="minorHAnsi" w:cstheme="minorHAnsi"/>
+          <w:sz w:val="22"/>
+          <w:szCs w:val="22"/>
+        </w:rPr>
+        <w:t>hypothesis</w:t>
+      </w:r>
+      <w:proofErr w:type="spellEnd"/>
+      <w:r>
+        <w:rPr>
+          <w:rFonts w:asciiTheme="minorHAnsi" w:hAnsiTheme="minorHAnsi" w:cstheme="minorHAnsi"/>
+          <w:sz w:val="22"/>
+          <w:szCs w:val="22"/>
+        </w:rPr>
+        <w:t>}</w:t>
+      </w:r>
     </w:p>
     <w:p>
       <w:pPr>
@@ -501,13 +527,16 @@
         <w:rPr>
           <w:rFonts w:asciiTheme="minorHAnsi" w:hAnsiTheme="minorHAnsi" w:cstheme="minorHAnsi"/>
         </w:rPr>
-        <w:t>Hipótesis y justificación</w:t>
+        <w:t>Objetivos</w:t>
       </w:r>
     </w:p>
     <w:p>
       <w:pPr>
         <w:pStyle w:val="Default"/>
         <w:ind w:firstLine="0"/>
+        <w:rPr>
+          <w:rStyle w:val="Ninguno"/>
+        </w:rPr>
       </w:pPr>
       <w:r>
         <w:rPr>
@@ -524,7 +553,7 @@
           <w:sz w:val="22"/>
           <w:szCs w:val="22"/>
         </w:rPr>
-        <w:t>hypothesis</w:t>
+        <w:t>objectives</w:t>
       </w:r>
       <w:proofErr w:type="spellEnd"/>
       <w:r>
@@ -535,19 +564,6 @@
         </w:rPr>
         <w:t>}</w:t>
       </w:r>
-    </w:p>
-    <w:p>
-      <w:pPr>
-        <w:pStyle w:val="Default"/>
-        <w:ind w:firstLine="0"/>
-        <w:rPr>
-          <w:rStyle w:val="Ninguno"/>
-          <w:rFonts w:asciiTheme="minorHAnsi" w:eastAsia="Calibri" w:hAnsiTheme="minorHAnsi" w:cstheme="minorHAnsi"/>
-          <w:sz w:val="22"/>
-          <w:szCs w:val="22"/>
-          <w:lang w:val="es-ES"/>
-        </w:rPr>
-      </w:pPr>
     </w:p>
     <w:p>
       <w:pPr>
@@ -563,13 +579,16 @@
         <w:rPr>
           <w:rFonts w:asciiTheme="minorHAnsi" w:hAnsiTheme="minorHAnsi" w:cstheme="minorHAnsi"/>
         </w:rPr>
-        <w:t>Objetivos</w:t>
+        <w:t>Metodología</w:t>
       </w:r>
     </w:p>
     <w:p>
       <w:pPr>
         <w:pStyle w:val="Default"/>
         <w:ind w:firstLine="0"/>
+        <w:rPr>
+          <w:rStyle w:val="Ninguno"/>
+        </w:rPr>
       </w:pPr>
       <w:r>
         <w:rPr>
@@ -586,7 +605,7 @@
           <w:sz w:val="22"/>
           <w:szCs w:val="22"/>
         </w:rPr>
-        <w:t>objectives</w:t>
+        <w:t>methodology</w:t>
       </w:r>
       <w:proofErr w:type="spellEnd"/>
       <w:r>
@@ -597,19 +616,6 @@
         </w:rPr>
         <w:t>}</w:t>
       </w:r>
-    </w:p>
-    <w:p>
-      <w:pPr>
-        <w:pStyle w:val="Default"/>
-        <w:ind w:firstLine="0"/>
-        <w:rPr>
-          <w:rStyle w:val="Ninguno"/>
-          <w:rFonts w:asciiTheme="minorHAnsi" w:eastAsia="Calibri" w:hAnsiTheme="minorHAnsi" w:cstheme="minorHAnsi"/>
-          <w:sz w:val="22"/>
-          <w:szCs w:val="22"/>
-          <w:lang w:val="es-ES"/>
-        </w:rPr>
-      </w:pPr>
     </w:p>
     <w:p>
       <w:pPr>
@@ -625,13 +631,16 @@
         <w:rPr>
           <w:rFonts w:asciiTheme="minorHAnsi" w:hAnsiTheme="minorHAnsi" w:cstheme="minorHAnsi"/>
         </w:rPr>
-        <w:t>Metodología</w:t>
+        <w:t>Planificación temporal</w:t>
       </w:r>
     </w:p>
     <w:p>
       <w:pPr>
         <w:pStyle w:val="Default"/>
         <w:ind w:firstLine="0"/>
+        <w:rPr>
+          <w:rStyle w:val="Ninguno"/>
+        </w:rPr>
       </w:pPr>
       <w:r>
         <w:rPr>
@@ -648,7 +657,7 @@
           <w:sz w:val="22"/>
           <w:szCs w:val="22"/>
         </w:rPr>
-        <w:t>methodology</w:t>
+        <w:t>planning</w:t>
       </w:r>
       <w:proofErr w:type="spellEnd"/>
       <w:r>
@@ -659,84 +668,6 @@
         </w:rPr>
         <w:t>}</w:t>
       </w:r>
-    </w:p>
-    <w:p>
-      <w:pPr>
-        <w:pStyle w:val="Default"/>
-        <w:ind w:firstLine="0"/>
-        <w:rPr>
-          <w:rStyle w:val="Ninguno"/>
-          <w:rFonts w:asciiTheme="minorHAnsi" w:eastAsia="Calibri" w:hAnsiTheme="minorHAnsi" w:cstheme="minorHAnsi"/>
-          <w:sz w:val="22"/>
-          <w:szCs w:val="22"/>
-          <w:lang w:val="es-ES"/>
-        </w:rPr>
-      </w:pPr>
-    </w:p>
-    <w:p>
-      <w:pPr>
-        <w:pStyle w:val="Ttulo11"/>
-        <w:pBdr>
-          <w:top w:val="single" w:sz="4" w:space="1" w:color="auto"/>
-        </w:pBdr>
-        <w:rPr>
-          <w:rFonts w:asciiTheme="minorHAnsi" w:hAnsiTheme="minorHAnsi" w:cstheme="minorHAnsi"/>
-        </w:rPr>
-      </w:pPr>
-      <w:r>
-        <w:rPr>
-          <w:rFonts w:asciiTheme="minorHAnsi" w:hAnsiTheme="minorHAnsi" w:cstheme="minorHAnsi"/>
-        </w:rPr>
-        <w:t>Planificación temporal</w:t>
-      </w:r>
-    </w:p>
-    <w:p>
-      <w:pPr>
-        <w:pStyle w:val="Default"/>
-        <w:ind w:firstLine="0"/>
-        <w:rPr>
-          <w:rStyle w:val="Ninguno"/>
-        </w:rPr>
-      </w:pPr>
-      <w:r>
-        <w:rPr>
-          <w:rFonts w:asciiTheme="minorHAnsi" w:hAnsiTheme="minorHAnsi" w:cstheme="minorHAnsi"/>
-          <w:sz w:val="22"/>
-          <w:szCs w:val="22"/>
-        </w:rPr>
-        <w:t>{</w:t>
-      </w:r>
-      <w:proofErr w:type="spellStart"/>
-      <w:r>
-        <w:rPr>
-          <w:rFonts w:asciiTheme="minorHAnsi" w:hAnsiTheme="minorHAnsi" w:cstheme="minorHAnsi"/>
-          <w:sz w:val="22"/>
-          <w:szCs w:val="22"/>
-        </w:rPr>
-        <w:t>planning</w:t>
-      </w:r>
-      <w:proofErr w:type="spellEnd"/>
-      <w:r>
-        <w:rPr>
-          <w:rFonts w:asciiTheme="minorHAnsi" w:hAnsiTheme="minorHAnsi" w:cstheme="minorHAnsi"/>
-          <w:sz w:val="22"/>
-          <w:szCs w:val="22"/>
-        </w:rPr>
-        <w:t>}</w:t>
-      </w:r>
-    </w:p>
-    <w:p>
-      <w:pPr>
-        <w:pStyle w:val="Default"/>
-        <w:ind w:firstLine="0"/>
-        <w:rPr>
-          <w:rStyle w:val="Ninguno"/>
-          <w:rFonts w:asciiTheme="minorHAnsi" w:eastAsia="Calibri" w:hAnsiTheme="minorHAnsi" w:cstheme="minorHAnsi"/>
-          <w:sz w:val="22"/>
-          <w:szCs w:val="22"/>
-          <w:lang w:val="es-ES"/>
-        </w:rPr>
-      </w:pPr>
     </w:p>
     <w:p>
       <w:pPr>
@@ -777,15 +708,15 @@
         <w:tblLook w:val="04A0" w:firstRow="1" w:lastRow="0" w:firstColumn="1" w:lastColumn="0" w:noHBand="0" w:noVBand="1"/>
       </w:tblPr>
       <w:tblGrid>
-        <w:gridCol w:w="4537"/>
-        <w:gridCol w:w="1229"/>
-        <w:gridCol w:w="1229"/>
-        <w:gridCol w:w="2345"/>
+        <w:gridCol w:w="2547"/>
+        <w:gridCol w:w="2264"/>
+        <w:gridCol w:w="2264"/>
+        <w:gridCol w:w="2265"/>
       </w:tblGrid>
       <w:tr>
         <w:tc>
           <w:tcPr>
-            <w:tcW w:w="4536" w:type="dxa"/>
+            <w:tcW w:w="2547" w:type="dxa"/>
             <w:shd w:val="clear" w:color="auto" w:fill="F4B083"/>
             <w:noWrap/>
             <w:vAlign w:val="center"/>
@@ -805,7 +736,7 @@
         </w:tc>
         <w:tc>
           <w:tcPr>
-            <w:tcW w:w="0" w:type="auto"/>
+            <w:tcW w:w="2264" w:type="dxa"/>
             <w:shd w:val="clear" w:color="auto" w:fill="F4B083"/>
             <w:vAlign w:val="center"/>
           </w:tcPr>
@@ -843,7 +774,7 @@
         </w:tc>
         <w:tc>
           <w:tcPr>
-            <w:tcW w:w="0" w:type="auto"/>
+            <w:tcW w:w="2264" w:type="dxa"/>
             <w:shd w:val="clear" w:color="auto" w:fill="F4B083"/>
             <w:vAlign w:val="center"/>
           </w:tcPr>
@@ -872,7 +803,7 @@
         </w:tc>
         <w:tc>
           <w:tcPr>
-            <w:tcW w:w="0" w:type="auto"/>
+            <w:tcW w:w="2265" w:type="dxa"/>
             <w:shd w:val="clear" w:color="auto" w:fill="F4B083"/>
             <w:vAlign w:val="center"/>
           </w:tcPr>
@@ -912,15 +843,15 @@
       <w:tr>
         <w:tc>
           <w:tcPr>
-            <w:tcW w:w="4536" w:type="dxa"/>
+            <w:tcW w:w="2547" w:type="dxa"/>
             <w:shd w:val="clear" w:color="auto" w:fill="BDD6EE"/>
             <w:noWrap/>
-            <w:vAlign w:val="center"/>
           </w:tcPr>
           <w:p>
             <w:pPr>
               <w:pStyle w:val="Default"/>
               <w:ind w:firstLine="0"/>
+              <w:jc w:val="left"/>
               <w:rPr>
                 <w:rFonts w:asciiTheme="minorHAnsi" w:hAnsiTheme="minorHAnsi" w:cstheme="minorHAnsi"/>
                 <w:sz w:val="20"/>
@@ -965,13 +896,13 @@
         </w:tc>
         <w:tc>
           <w:tcPr>
-            <w:tcW w:w="0" w:type="auto"/>
-            <w:vAlign w:val="center"/>
+            <w:tcW w:w="2264" w:type="dxa"/>
           </w:tcPr>
           <w:p>
             <w:pPr>
               <w:pStyle w:val="Default"/>
               <w:ind w:firstLine="0"/>
+              <w:jc w:val="left"/>
               <w:rPr>
                 <w:rFonts w:asciiTheme="minorHAnsi" w:hAnsiTheme="minorHAnsi" w:cstheme="minorHAnsi"/>
                 <w:sz w:val="20"/>
@@ -990,13 +921,13 @@
         </w:tc>
         <w:tc>
           <w:tcPr>
-            <w:tcW w:w="0" w:type="auto"/>
-            <w:vAlign w:val="center"/>
+            <w:tcW w:w="2264" w:type="dxa"/>
           </w:tcPr>
           <w:p>
             <w:pPr>
               <w:pStyle w:val="Default"/>
               <w:ind w:firstLine="0"/>
+              <w:jc w:val="left"/>
               <w:rPr>
                 <w:rFonts w:asciiTheme="minorHAnsi" w:hAnsiTheme="minorHAnsi" w:cstheme="minorHAnsi"/>
                 <w:sz w:val="20"/>
@@ -1015,13 +946,13 @@
         </w:tc>
         <w:tc>
           <w:tcPr>
-            <w:tcW w:w="0" w:type="auto"/>
-            <w:vAlign w:val="center"/>
+            <w:tcW w:w="2265" w:type="dxa"/>
           </w:tcPr>
           <w:p>
             <w:pPr>
               <w:pStyle w:val="Default"/>
               <w:ind w:firstLine="0"/>
+              <w:jc w:val="left"/>
               <w:rPr>
                 <w:rFonts w:asciiTheme="minorHAnsi" w:hAnsiTheme="minorHAnsi" w:cstheme="minorHAnsi"/>
                 <w:sz w:val="20"/>
@@ -1070,81 +1001,6 @@
               </w:rPr>
               <w:t>}</w:t>
             </w:r>
-          </w:p>
-        </w:tc>
-      </w:tr>
-      <w:tr>
-        <w:tc>
-          <w:tcPr>
-            <w:tcW w:w="4536" w:type="dxa"/>
-            <w:shd w:val="clear" w:color="auto" w:fill="BDD6EE"/>
-            <w:noWrap/>
-            <w:vAlign w:val="center"/>
-          </w:tcPr>
-          <w:p>
-            <w:pPr>
-              <w:ind w:firstLine="0"/>
-              <w:jc w:val="left"/>
-              <w:rPr>
-                <w:rFonts w:asciiTheme="minorHAnsi" w:eastAsia="Times New Roman" w:hAnsiTheme="minorHAnsi" w:cstheme="minorHAnsi"/>
-                <w:color w:val="auto"/>
-              </w:rPr>
-            </w:pPr>
-            <w:r>
-              <w:rPr>
-                <w:rFonts w:asciiTheme="minorHAnsi" w:eastAsia="Times New Roman" w:hAnsiTheme="minorHAnsi" w:cstheme="minorHAnsi"/>
-                <w:color w:val="auto"/>
-              </w:rPr>
-              <w:t>…</w:t>
-            </w:r>
-          </w:p>
-        </w:tc>
-        <w:tc>
-          <w:tcPr>
-            <w:tcW w:w="0" w:type="auto"/>
-            <w:vAlign w:val="center"/>
-          </w:tcPr>
-          <w:p>
-            <w:pPr>
-              <w:ind w:firstLine="0"/>
-              <w:jc w:val="left"/>
-              <w:rPr>
-                <w:rFonts w:asciiTheme="minorHAnsi" w:eastAsia="Times New Roman" w:hAnsiTheme="minorHAnsi" w:cstheme="minorHAnsi"/>
-                <w:color w:val="auto"/>
-              </w:rPr>
-            </w:pPr>
-          </w:p>
-        </w:tc>
-        <w:tc>
-          <w:tcPr>
-            <w:tcW w:w="0" w:type="auto"/>
-            <w:vAlign w:val="center"/>
-          </w:tcPr>
-          <w:p>
-            <w:pPr>
-              <w:ind w:firstLine="0"/>
-              <w:jc w:val="left"/>
-              <w:rPr>
-                <w:rFonts w:asciiTheme="minorHAnsi" w:eastAsia="Times New Roman" w:hAnsiTheme="minorHAnsi" w:cstheme="minorHAnsi"/>
-                <w:color w:val="auto"/>
-              </w:rPr>
-            </w:pPr>
-          </w:p>
-        </w:tc>
-        <w:tc>
-          <w:tcPr>
-            <w:tcW w:w="0" w:type="auto"/>
-            <w:vAlign w:val="center"/>
-          </w:tcPr>
-          <w:p>
-            <w:pPr>
-              <w:ind w:firstLine="0"/>
-              <w:jc w:val="left"/>
-              <w:rPr>
-                <w:rFonts w:asciiTheme="minorHAnsi" w:eastAsia="Times New Roman" w:hAnsiTheme="minorHAnsi" w:cstheme="minorHAnsi"/>
-                <w:color w:val="auto"/>
-              </w:rPr>
-            </w:pPr>
           </w:p>
         </w:tc>
       </w:tr>
@@ -1185,6 +1041,7 @@
         <w:pStyle w:val="Default"/>
         <w:ind w:firstLine="0"/>
         <w:rPr>
+          <w:rStyle w:val="Ninguno"/>
           <w:rFonts w:asciiTheme="minorHAnsi" w:hAnsiTheme="minorHAnsi" w:cstheme="minorHAnsi"/>
         </w:rPr>
       </w:pPr>
@@ -1214,19 +1071,6 @@
         </w:rPr>
         <w:t>}</w:t>
       </w:r>
-    </w:p>
-    <w:p>
-      <w:pPr>
-        <w:pStyle w:val="Default"/>
-        <w:ind w:firstLine="0"/>
-        <w:rPr>
-          <w:rStyle w:val="Ninguno"/>
-          <w:rFonts w:asciiTheme="minorHAnsi" w:eastAsia="Calibri" w:hAnsiTheme="minorHAnsi" w:cstheme="minorHAnsi"/>
-          <w:sz w:val="22"/>
-          <w:szCs w:val="22"/>
-          <w:lang w:val="es-ES"/>
-        </w:rPr>
-      </w:pPr>
     </w:p>
     <w:p>
       <w:pPr>

</xml_diff>